<commit_message>
feat:auto de inicio de inicio de ocupacion de cauce y arreglos en plantilla de vertimiento al suelo
</commit_message>
<xml_diff>
--- a/gestion_documental/templates/AUTO_INICIO_OCUPACION_DE_CAUCE.docx
+++ b/gestion_documental/templates/AUTO_INICIO_OCUPACION_DE_CAUCE.docx
@@ -612,7 +612,7 @@
           <w:highlight w:val="lightGray"/>
           <w:rtl w:val="0"/>
         </w:rPr>
-        <w:t xml:space="preserve">XXXX</w:t>
+        <w:t xml:space="preserve">XX{{ dato9 }}XX</w:t>
       </w:r>
       <w:r>
         <w:rPr>
@@ -628,7 +628,7 @@
           <w:highlight w:val="lightGray"/>
           <w:rtl w:val="0"/>
         </w:rPr>
-        <w:t xml:space="preserve">XXXX</w:t>
+        <w:t xml:space="preserve">XX{{ dato11 }}XX</w:t>
       </w:r>
       <w:r>
         <w:rPr>
@@ -3551,7 +3551,7 @@
       </w:r>
     </w:p>
   </w:comment>
-  <w:comment w:author="ADRIANA MARCELA ACOSTA GONZALEZ" w:id="12" w:date="2023-11-23T15:57:00Z">
+  <w:comment w:author="ADRIANA MARCELA ACOSTA GONZALEZ" w:id="22" w:date="2023-11-23T15:42:00Z">
     <w:p>
       <w:pPr>
         <w:keepNext w:val="0"/>
@@ -3598,11 +3598,11 @@
           <w:vertAlign w:val="baseline"/>
           <w:rtl w:val="0"/>
         </w:rPr>
-        <w:t xml:space="preserve">Dato 34</w:t>
+        <w:t xml:space="preserve">Dato 10 y 11</w:t>
       </w:r>
     </w:p>
   </w:comment>
-  <w:comment w:author="ADRIANA MARCELA ACOSTA GONZALEZ" w:id="22" w:date="2023-11-23T15:42:00Z">
+  <w:comment w:author="ADRIANA MARCELA ACOSTA GONZALEZ" w:id="12" w:date="2023-11-23T15:57:00Z">
     <w:p>
       <w:pPr>
         <w:keepNext w:val="0"/>
@@ -3649,7 +3649,7 @@
           <w:vertAlign w:val="baseline"/>
           <w:rtl w:val="0"/>
         </w:rPr>
-        <w:t xml:space="preserve">Dato 10 y 11</w:t>
+        <w:t xml:space="preserve">Dato 34</w:t>
       </w:r>
     </w:p>
   </w:comment>
@@ -4010,7 +4010,7 @@
       </w:r>
     </w:p>
   </w:comment>
-  <w:comment w:author="ADRIANA MARCELA ACOSTA GONZALEZ" w:id="27" w:date="2023-11-23T15:42:00Z">
+  <w:comment w:author="ADRIANA MARCELA ACOSTA GONZALEZ" w:id="7" w:date="2023-11-23T15:42:00Z">
     <w:p>
       <w:pPr>
         <w:keepNext w:val="0"/>
@@ -4061,7 +4061,7 @@
       </w:r>
     </w:p>
   </w:comment>
-  <w:comment w:author="ADRIANA MARCELA ACOSTA GONZALEZ" w:id="7" w:date="2023-11-23T15:42:00Z">
+  <w:comment w:author="ADRIANA MARCELA ACOSTA GONZALEZ" w:id="27" w:date="2023-11-23T15:42:00Z">
     <w:p>
       <w:pPr>
         <w:keepNext w:val="0"/>
@@ -6303,7 +6303,7 @@
 
 <file path=customXML/item1.xml><?xml version="1.0" encoding="utf-8"?>
 <go:gDocsCustomXmlDataStorage xmlns:go="http://customooxmlschemas.google.com/" xmlns:r="http://schemas.openxmlformats.org/officeDocument/2006/relationships" uri="GoogleDocsCustomDataVersion2">
-  <go:docsCustomData xmlns:go="http://customooxmlschemas.google.com/" roundtripDataSignature="AMtx7miUdUxH+3/NJ+PK/M1fdxFkJhUvAg==">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</go:docsCustomData>
+  <go:docsCustomData xmlns:go="http://customooxmlschemas.google.com/" roundtripDataSignature="AMtx7mg1DYJ1GlSOYO50EKj1xUmxtMg9eA==">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</go:docsCustomData>
 </go:gDocsCustomXmlDataStorage>
 </file>
 

</xml_diff>